<commit_message>
Updated SRS req numbering
Fixed the numbering on the functional requirements so they don't
overlap.
</commit_message>
<xml_diff>
--- a/SRS/SRS-veniSystem_v5_0.docx
+++ b/SRS/SRS-veniSystem_v5_0.docx
@@ -9245,7 +9245,23 @@
           <w:i/>
           <w:szCs w:val="24"/>
         </w:rPr>
-        <w:t xml:space="preserve">VSSC-08: The application shall display the VA facility address </w:t>
+        <w:t>VSSC-0</w:t>
+      </w:r>
+      <w:r>
+        <w:rPr>
+          <w:rFonts w:ascii="Calibri" w:hAnsi="Calibri"/>
+          <w:i/>
+          <w:szCs w:val="24"/>
+        </w:rPr>
+        <w:t>9</w:t>
+      </w:r>
+      <w:r>
+        <w:rPr>
+          <w:rFonts w:ascii="Calibri" w:hAnsi="Calibri"/>
+          <w:i/>
+          <w:szCs w:val="24"/>
+        </w:rPr>
+        <w:t xml:space="preserve">: The application shall display the VA facility address </w:t>
       </w:r>
       <w:r>
         <w:rPr>
@@ -9279,7 +9295,15 @@
           <w:i/>
           <w:szCs w:val="24"/>
         </w:rPr>
-        <w:t xml:space="preserve">VSSC-08: The application shall display the </w:t>
+        <w:t>VSSC-10</w:t>
+      </w:r>
+      <w:r>
+        <w:rPr>
+          <w:rFonts w:ascii="Calibri" w:hAnsi="Calibri"/>
+          <w:i/>
+          <w:szCs w:val="24"/>
+        </w:rPr>
+        <w:t xml:space="preserve">: The application shall display the </w:t>
       </w:r>
       <w:r>
         <w:rPr>
@@ -9313,7 +9337,15 @@
           <w:i/>
           <w:szCs w:val="24"/>
         </w:rPr>
-        <w:t>VSSC-09: The application shall provide information to the veteran to check-in manually at the VA facility if automated check-in process failed for any reason.</w:t>
+        <w:t>VSSC-11</w:t>
+      </w:r>
+      <w:r>
+        <w:rPr>
+          <w:rFonts w:ascii="Calibri" w:hAnsi="Calibri"/>
+          <w:i/>
+          <w:szCs w:val="24"/>
+        </w:rPr>
+        <w:t>: The application shall provide information to the veteran to check-in manually at the VA facility if automated check-in process failed for any reason.</w:t>
       </w:r>
     </w:p>
     <w:p>
@@ -9738,7 +9770,15 @@
           <w:i/>
           <w:szCs w:val="24"/>
         </w:rPr>
-        <w:t xml:space="preserve">VSSC-08: The application shall display the VA facility address </w:t>
+        <w:t>VSSC-12</w:t>
+      </w:r>
+      <w:r>
+        <w:rPr>
+          <w:rFonts w:ascii="Calibri" w:hAnsi="Calibri"/>
+          <w:i/>
+          <w:szCs w:val="24"/>
+        </w:rPr>
+        <w:t xml:space="preserve">: The application shall display the VA facility address </w:t>
       </w:r>
       <w:r>
         <w:rPr>
@@ -9788,7 +9828,15 @@
           <w:i/>
           <w:szCs w:val="24"/>
         </w:rPr>
-        <w:t xml:space="preserve">VSSC-08: The application shall display the </w:t>
+        <w:t>VSSC-13</w:t>
+      </w:r>
+      <w:r>
+        <w:rPr>
+          <w:rFonts w:ascii="Calibri" w:hAnsi="Calibri"/>
+          <w:i/>
+          <w:szCs w:val="24"/>
+        </w:rPr>
+        <w:t xml:space="preserve">: The application shall display the </w:t>
       </w:r>
       <w:r>
         <w:rPr>
@@ -9838,7 +9886,15 @@
           <w:i/>
           <w:szCs w:val="24"/>
         </w:rPr>
-        <w:t xml:space="preserve">VSSC-09: The application shall provide information to the veteran to </w:t>
+        <w:t>VSSC-14</w:t>
+      </w:r>
+      <w:r>
+        <w:rPr>
+          <w:rFonts w:ascii="Calibri" w:hAnsi="Calibri"/>
+          <w:i/>
+          <w:szCs w:val="24"/>
+        </w:rPr>
+        <w:t xml:space="preserve">: The application shall provide information to the veteran to </w:t>
       </w:r>
       <w:r>
         <w:rPr>
@@ -9880,7 +9936,23 @@
           <w:i/>
           <w:szCs w:val="24"/>
         </w:rPr>
-        <w:t>VSSC-10: The application shall provide a confirmation to the veteran if all the appointments are still on schedule.</w:t>
+        <w:t>VSSC-1</w:t>
+      </w:r>
+      <w:r>
+        <w:rPr>
+          <w:rFonts w:ascii="Calibri" w:hAnsi="Calibri"/>
+          <w:i/>
+          <w:szCs w:val="24"/>
+        </w:rPr>
+        <w:t>5</w:t>
+      </w:r>
+      <w:r>
+        <w:rPr>
+          <w:rFonts w:ascii="Calibri" w:hAnsi="Calibri"/>
+          <w:i/>
+          <w:szCs w:val="24"/>
+        </w:rPr>
+        <w:t>: The application shall provide a confirmation to the veteran if all the appointments are still on schedule.</w:t>
       </w:r>
     </w:p>
     <w:p>
@@ -10455,10 +10527,16 @@
         <w:rPr>
           <w:rFonts w:ascii="Calibri" w:hAnsi="Calibri"/>
         </w:rPr>
-        <w:t>The design of the system will allow for future additional features at major version upgrades.</w:t>
+        <w:t xml:space="preserve">The design of the system will allow for future additional features at </w:t>
       </w:r>
       <w:bookmarkStart w:id="51" w:name="_GoBack"/>
       <w:bookmarkEnd w:id="51"/>
+      <w:r>
+        <w:rPr>
+          <w:rFonts w:ascii="Calibri" w:hAnsi="Calibri"/>
+        </w:rPr>
+        <w:t>major version upgrades.</w:t>
+      </w:r>
     </w:p>
     <w:p/>
     <w:p>
@@ -14706,7 +14784,7 @@
 </file>
 
 <file path=customXml/itemProps1.xml><?xml version="1.0" encoding="utf-8"?>
-<ds:datastoreItem xmlns:ds="http://schemas.openxmlformats.org/officeDocument/2006/customXml" ds:itemID="{C563B6B2-FCC2-4615-8C39-661D7F000936}">
+<ds:datastoreItem xmlns:ds="http://schemas.openxmlformats.org/officeDocument/2006/customXml" ds:itemID="{AAA78C7B-7BAE-46D9-B261-6365ADB8F376}">
   <ds:schemaRefs>
     <ds:schemaRef ds:uri="http://schemas.openxmlformats.org/officeDocument/2006/bibliography"/>
   </ds:schemaRefs>

</xml_diff>